<commit_message>
updated the Incremental AVCDL Adoption AVCDL elaboration document (page numbering / updated AVCDL framework diagram / updated managed stage item sequencing)
</commit_message>
<xml_diff>
--- a/source/reference_documents/elaboration_documents/Incremental AVCDL Adoption/Incremental AVCDL Adoption.docx
+++ b/source/reference_documents/elaboration_documents/Incremental AVCDL Adoption/Incremental AVCDL Adoption.docx
@@ -1,6 +1,6 @@
 
 <file path=word/document.xml><?xml version="1.0" encoding="utf-8"?>
-<w:document xmlns:wpc="http://schemas.microsoft.com/office/word/2010/wordprocessingCanvas" xmlns:cx="http://schemas.microsoft.com/office/drawing/2014/chartex" xmlns:cx1="http://schemas.microsoft.com/office/drawing/2015/9/8/chartex" xmlns:cx2="http://schemas.microsoft.com/office/drawing/2015/10/21/chartex" xmlns:cx3="http://schemas.microsoft.com/office/drawing/2016/5/9/chartex" xmlns:cx4="http://schemas.microsoft.com/office/drawing/2016/5/10/chartex" xmlns:cx5="http://schemas.microsoft.com/office/drawing/2016/5/11/chartex" xmlns:cx6="http://schemas.microsoft.com/office/drawing/2016/5/12/chartex" xmlns:cx7="http://schemas.microsoft.com/office/drawing/2016/5/13/chartex" xmlns:cx8="http://schemas.microsoft.com/office/drawing/2016/5/14/chartex" xmlns:mc="http://schemas.openxmlformats.org/markup-compatibility/2006" xmlns:aink="http://schemas.microsoft.com/office/drawing/2016/ink" xmlns:am3d="http://schemas.microsoft.com/office/drawing/2017/model3d" xmlns:o="urn:schemas-microsoft-com:office:office" xmlns:r="http://schemas.openxmlformats.org/officeDocument/2006/relationships" xmlns:m="http://schemas.openxmlformats.org/officeDocument/2006/math" xmlns:v="urn:schemas-microsoft-com:vml" xmlns:wp14="http://schemas.microsoft.com/office/word/2010/wordprocessingDrawing" xmlns:wp="http://schemas.openxmlformats.org/drawingml/2006/wordprocessingDrawing" xmlns:w10="urn:schemas-microsoft-com:office:word" xmlns:w="http://schemas.openxmlformats.org/wordprocessingml/2006/main" xmlns:w14="http://schemas.microsoft.com/office/word/2010/wordml" xmlns:w15="http://schemas.microsoft.com/office/word/2012/wordml" xmlns:w16cex="http://schemas.microsoft.com/office/word/2018/wordml/cex" xmlns:w16cid="http://schemas.microsoft.com/office/word/2016/wordml/cid" xmlns:w16="http://schemas.microsoft.com/office/word/2018/wordml" xmlns:w16se="http://schemas.microsoft.com/office/word/2015/wordml/symex" xmlns:wpg="http://schemas.microsoft.com/office/word/2010/wordprocessingGroup" xmlns:wpi="http://schemas.microsoft.com/office/word/2010/wordprocessingInk" xmlns:wne="http://schemas.microsoft.com/office/word/2006/wordml" xmlns:wps="http://schemas.microsoft.com/office/word/2010/wordprocessingShape" mc:Ignorable="w14 w15 w16se w16cid w16 w16cex wp14">
+<w:document xmlns:wpc="http://schemas.microsoft.com/office/word/2010/wordprocessingCanvas" xmlns:cx="http://schemas.microsoft.com/office/drawing/2014/chartex" xmlns:cx1="http://schemas.microsoft.com/office/drawing/2015/9/8/chartex" xmlns:cx2="http://schemas.microsoft.com/office/drawing/2015/10/21/chartex" xmlns:cx3="http://schemas.microsoft.com/office/drawing/2016/5/9/chartex" xmlns:cx4="http://schemas.microsoft.com/office/drawing/2016/5/10/chartex" xmlns:cx5="http://schemas.microsoft.com/office/drawing/2016/5/11/chartex" xmlns:cx6="http://schemas.microsoft.com/office/drawing/2016/5/12/chartex" xmlns:cx7="http://schemas.microsoft.com/office/drawing/2016/5/13/chartex" xmlns:cx8="http://schemas.microsoft.com/office/drawing/2016/5/14/chartex" xmlns:mc="http://schemas.openxmlformats.org/markup-compatibility/2006" xmlns:aink="http://schemas.microsoft.com/office/drawing/2016/ink" xmlns:am3d="http://schemas.microsoft.com/office/drawing/2017/model3d" xmlns:o="urn:schemas-microsoft-com:office:office" xmlns:oel="http://schemas.microsoft.com/office/2019/extlst" xmlns:r="http://schemas.openxmlformats.org/officeDocument/2006/relationships" xmlns:m="http://schemas.openxmlformats.org/officeDocument/2006/math" xmlns:v="urn:schemas-microsoft-com:vml" xmlns:wp14="http://schemas.microsoft.com/office/word/2010/wordprocessingDrawing" xmlns:wp="http://schemas.openxmlformats.org/drawingml/2006/wordprocessingDrawing" xmlns:w10="urn:schemas-microsoft-com:office:word" xmlns:w="http://schemas.openxmlformats.org/wordprocessingml/2006/main" xmlns:w14="http://schemas.microsoft.com/office/word/2010/wordml" xmlns:w15="http://schemas.microsoft.com/office/word/2012/wordml" xmlns:w16cex="http://schemas.microsoft.com/office/word/2018/wordml/cex" xmlns:w16cid="http://schemas.microsoft.com/office/word/2016/wordml/cid" xmlns:w16="http://schemas.microsoft.com/office/word/2018/wordml" xmlns:w16sdtdh="http://schemas.microsoft.com/office/word/2020/wordml/sdtdatahash" xmlns:w16se="http://schemas.microsoft.com/office/word/2015/wordml/symex" xmlns:wpg="http://schemas.microsoft.com/office/word/2010/wordprocessingGroup" xmlns:wpi="http://schemas.microsoft.com/office/word/2010/wordprocessingInk" xmlns:wne="http://schemas.microsoft.com/office/word/2006/wordml" xmlns:wps="http://schemas.microsoft.com/office/word/2010/wordprocessingShape" mc:Ignorable="w14 w15 w16se w16cid w16 w16cex w16sdtdh wp14">
   <w:body>
     <w:p>
       <w:pPr>
@@ -38,7 +38,7 @@
         <w:t xml:space="preserve">Version </w:t>
       </w:r>
       <w:r>
-        <w:t>4</w:t>
+        <w:t>5</w:t>
       </w:r>
     </w:p>
     <w:p>
@@ -58,7 +58,7 @@
         <w:rPr>
           <w:noProof/>
         </w:rPr>
-        <w:t>3/7/22 10:43 AM</w:t>
+        <w:t>9/1/23 9:13 AM</w:t>
       </w:r>
       <w:r>
         <w:fldChar w:fldCharType="end"/>
@@ -357,10 +357,10 @@
           <w:noProof/>
         </w:rPr>
         <w:drawing>
-          <wp:inline distT="0" distB="0" distL="0" distR="0" wp14:anchorId="0E0154A2" wp14:editId="09B74145">
-            <wp:extent cx="5943600" cy="3279775"/>
-            <wp:effectExtent l="0" t="0" r="0" b="0"/>
-            <wp:docPr id="11" name="Picture 11" descr="Timeline&#10;&#10;Description automatically generated"/>
+          <wp:inline distT="0" distB="0" distL="0" distR="0" wp14:anchorId="0E0154A2" wp14:editId="2B2B7DEB">
+            <wp:extent cx="5943600" cy="3057818"/>
+            <wp:effectExtent l="0" t="0" r="0" b="3175"/>
+            <wp:docPr id="11" name="Picture 11"/>
             <wp:cNvGraphicFramePr>
               <a:graphicFrameLocks xmlns:a="http://schemas.openxmlformats.org/drawingml/2006/main" noChangeAspect="1"/>
             </wp:cNvGraphicFramePr>
@@ -368,7 +368,7 @@
               <a:graphicData uri="http://schemas.openxmlformats.org/drawingml/2006/picture">
                 <pic:pic xmlns:pic="http://schemas.openxmlformats.org/drawingml/2006/picture">
                   <pic:nvPicPr>
-                    <pic:cNvPr id="11" name="Picture 11" descr="Timeline&#10;&#10;Description automatically generated"/>
+                    <pic:cNvPr id="11" name="Picture 11"/>
                     <pic:cNvPicPr/>
                   </pic:nvPicPr>
                   <pic:blipFill>
@@ -386,7 +386,7 @@
                   <pic:spPr>
                     <a:xfrm>
                       <a:off x="0" y="0"/>
-                      <a:ext cx="5943600" cy="3279775"/>
+                      <a:ext cx="5943600" cy="3057818"/>
                     </a:xfrm>
                     <a:prstGeom prst="rect">
                       <a:avLst/>
@@ -613,8 +613,8 @@
           <w:noProof/>
         </w:rPr>
         <w:drawing>
-          <wp:inline distT="0" distB="0" distL="0" distR="0" wp14:anchorId="0839F0E3" wp14:editId="7F452B92">
-            <wp:extent cx="5943600" cy="3366513"/>
+          <wp:inline distT="0" distB="0" distL="0" distR="0" wp14:anchorId="0839F0E3" wp14:editId="1E236230">
+            <wp:extent cx="6036220" cy="3418972"/>
             <wp:effectExtent l="0" t="0" r="0" b="0"/>
             <wp:docPr id="10" name="Picture 10"/>
             <wp:cNvGraphicFramePr>
@@ -642,7 +642,7 @@
                   <pic:spPr>
                     <a:xfrm>
                       <a:off x="0" y="0"/>
-                      <a:ext cx="6036220" cy="3418974"/>
+                      <a:ext cx="6036220" cy="3418972"/>
                     </a:xfrm>
                     <a:prstGeom prst="rect">
                       <a:avLst/>
@@ -1067,8 +1067,8 @@
           <w:noProof/>
         </w:rPr>
         <w:drawing>
-          <wp:inline distT="0" distB="0" distL="0" distR="0" wp14:anchorId="4AA789EB" wp14:editId="25922791">
-            <wp:extent cx="5921467" cy="972766"/>
+          <wp:inline distT="0" distB="0" distL="0" distR="0" wp14:anchorId="4AA789EB" wp14:editId="37C6767D">
+            <wp:extent cx="5921375" cy="972751"/>
             <wp:effectExtent l="0" t="0" r="0" b="5715"/>
             <wp:docPr id="15" name="Picture 15"/>
             <wp:cNvGraphicFramePr>
@@ -1096,7 +1096,7 @@
                   <pic:spPr>
                     <a:xfrm>
                       <a:off x="0" y="0"/>
-                      <a:ext cx="5998316" cy="985391"/>
+                      <a:ext cx="6026313" cy="989990"/>
                     </a:xfrm>
                     <a:prstGeom prst="rect">
                       <a:avLst/>
@@ -1475,8 +1475,8 @@
           <w:noProof/>
         </w:rPr>
         <w:drawing>
-          <wp:inline distT="0" distB="0" distL="0" distR="0" wp14:anchorId="58C5F949" wp14:editId="631F3BB0">
-            <wp:extent cx="6149343" cy="671208"/>
+          <wp:inline distT="0" distB="0" distL="0" distR="0" wp14:anchorId="58C5F949" wp14:editId="53D7B5A4">
+            <wp:extent cx="6149340" cy="671208"/>
             <wp:effectExtent l="0" t="0" r="0" b="1905"/>
             <wp:docPr id="17" name="Picture 17"/>
             <wp:cNvGraphicFramePr>
@@ -1504,7 +1504,7 @@
                   <pic:spPr>
                     <a:xfrm>
                       <a:off x="0" y="0"/>
-                      <a:ext cx="6179687" cy="674520"/>
+                      <a:ext cx="6180041" cy="674559"/>
                     </a:xfrm>
                     <a:prstGeom prst="rect">
                       <a:avLst/>
@@ -1795,8 +1795,8 @@
           <w:noProof/>
         </w:rPr>
         <w:drawing>
-          <wp:inline distT="0" distB="0" distL="0" distR="0" wp14:anchorId="70B7CD25" wp14:editId="06DF390C">
-            <wp:extent cx="6007349" cy="729575"/>
+          <wp:inline distT="0" distB="0" distL="0" distR="0" wp14:anchorId="70B7CD25" wp14:editId="0912A0A0">
+            <wp:extent cx="6388429" cy="775855"/>
             <wp:effectExtent l="0" t="0" r="0" b="0"/>
             <wp:docPr id="18" name="Picture 18"/>
             <wp:cNvGraphicFramePr>
@@ -1824,7 +1824,7 @@
                   <pic:spPr>
                     <a:xfrm>
                       <a:off x="0" y="0"/>
-                      <a:ext cx="6241444" cy="758005"/>
+                      <a:ext cx="6655169" cy="808250"/>
                     </a:xfrm>
                     <a:prstGeom prst="rect">
                       <a:avLst/>
@@ -1985,52 +1985,52 @@
         <w:jc w:val="both"/>
       </w:pPr>
       <w:r>
+        <w:t>Use Approved Tools</w:t>
+      </w:r>
+    </w:p>
+    <w:p>
+      <w:pPr>
+        <w:pStyle w:val="ListParagraph"/>
+        <w:numPr>
+          <w:ilvl w:val="0"/>
+          <w:numId w:val="11"/>
+        </w:numPr>
+        <w:spacing w:after="240"/>
+        <w:ind w:left="270" w:hanging="270"/>
+        <w:jc w:val="both"/>
+      </w:pPr>
+      <w:r>
+        <w:t>Threat Modeling Review</w:t>
+      </w:r>
+    </w:p>
+    <w:p>
+      <w:pPr>
+        <w:pStyle w:val="ListParagraph"/>
+        <w:numPr>
+          <w:ilvl w:val="0"/>
+          <w:numId w:val="11"/>
+        </w:numPr>
+        <w:spacing w:after="240"/>
+        <w:ind w:left="270" w:hanging="270"/>
+        <w:jc w:val="both"/>
+      </w:pPr>
+      <w:r>
+        <w:t>Attack Surface Analysis Review</w:t>
+      </w:r>
+    </w:p>
+    <w:p>
+      <w:pPr>
+        <w:pStyle w:val="ListParagraph"/>
+        <w:numPr>
+          <w:ilvl w:val="0"/>
+          <w:numId w:val="11"/>
+        </w:numPr>
+        <w:spacing w:after="240"/>
+        <w:ind w:left="270" w:hanging="270"/>
+        <w:jc w:val="both"/>
+      </w:pPr>
+      <w:r>
         <w:t>Final Review</w:t>
-      </w:r>
-    </w:p>
-    <w:p>
-      <w:pPr>
-        <w:pStyle w:val="ListParagraph"/>
-        <w:numPr>
-          <w:ilvl w:val="0"/>
-          <w:numId w:val="11"/>
-        </w:numPr>
-        <w:spacing w:after="240"/>
-        <w:ind w:left="270" w:hanging="270"/>
-        <w:jc w:val="both"/>
-      </w:pPr>
-      <w:r>
-        <w:t>Use Approved Tools</w:t>
-      </w:r>
-    </w:p>
-    <w:p>
-      <w:pPr>
-        <w:pStyle w:val="ListParagraph"/>
-        <w:numPr>
-          <w:ilvl w:val="0"/>
-          <w:numId w:val="11"/>
-        </w:numPr>
-        <w:spacing w:after="240"/>
-        <w:ind w:left="270" w:hanging="270"/>
-        <w:jc w:val="both"/>
-      </w:pPr>
-      <w:r>
-        <w:t>Attack Surface Analysis Review</w:t>
-      </w:r>
-    </w:p>
-    <w:p>
-      <w:pPr>
-        <w:pStyle w:val="ListParagraph"/>
-        <w:numPr>
-          <w:ilvl w:val="0"/>
-          <w:numId w:val="11"/>
-        </w:numPr>
-        <w:spacing w:after="240"/>
-        <w:ind w:left="270" w:hanging="270"/>
-        <w:jc w:val="both"/>
-      </w:pPr>
-      <w:r>
-        <w:t>Threat Modeling Review</w:t>
       </w:r>
     </w:p>
     <w:p>
@@ -2348,6 +2348,9 @@
       <w:r>
         <w:t>Supplier Self-reported Maturity Assessment</w:t>
       </w:r>
+      <w:r>
+        <w:t xml:space="preserve"> (CMM)</w:t>
+      </w:r>
     </w:p>
     <w:p>
       <w:pPr>
@@ -2445,13 +2448,14 @@
       <w:pgMar w:top="1440" w:right="1440" w:bottom="1440" w:left="1440" w:header="720" w:footer="720" w:gutter="0"/>
       <w:pgNumType w:start="1"/>
       <w:cols w:space="720"/>
+      <w:titlePg/>
     </w:sectPr>
   </w:body>
 </w:document>
 </file>
 
 <file path=word/endnotes.xml><?xml version="1.0" encoding="utf-8"?>
-<w:endnotes xmlns:wpc="http://schemas.microsoft.com/office/word/2010/wordprocessingCanvas" xmlns:cx="http://schemas.microsoft.com/office/drawing/2014/chartex" xmlns:cx1="http://schemas.microsoft.com/office/drawing/2015/9/8/chartex" xmlns:cx2="http://schemas.microsoft.com/office/drawing/2015/10/21/chartex" xmlns:cx3="http://schemas.microsoft.com/office/drawing/2016/5/9/chartex" xmlns:cx4="http://schemas.microsoft.com/office/drawing/2016/5/10/chartex" xmlns:cx5="http://schemas.microsoft.com/office/drawing/2016/5/11/chartex" xmlns:cx6="http://schemas.microsoft.com/office/drawing/2016/5/12/chartex" xmlns:cx7="http://schemas.microsoft.com/office/drawing/2016/5/13/chartex" xmlns:cx8="http://schemas.microsoft.com/office/drawing/2016/5/14/chartex" xmlns:mc="http://schemas.openxmlformats.org/markup-compatibility/2006" xmlns:aink="http://schemas.microsoft.com/office/drawing/2016/ink" xmlns:am3d="http://schemas.microsoft.com/office/drawing/2017/model3d" xmlns:o="urn:schemas-microsoft-com:office:office" xmlns:r="http://schemas.openxmlformats.org/officeDocument/2006/relationships" xmlns:m="http://schemas.openxmlformats.org/officeDocument/2006/math" xmlns:v="urn:schemas-microsoft-com:vml" xmlns:wp14="http://schemas.microsoft.com/office/word/2010/wordprocessingDrawing" xmlns:wp="http://schemas.openxmlformats.org/drawingml/2006/wordprocessingDrawing" xmlns:w10="urn:schemas-microsoft-com:office:word" xmlns:w="http://schemas.openxmlformats.org/wordprocessingml/2006/main" xmlns:w14="http://schemas.microsoft.com/office/word/2010/wordml" xmlns:w15="http://schemas.microsoft.com/office/word/2012/wordml" xmlns:w16cex="http://schemas.microsoft.com/office/word/2018/wordml/cex" xmlns:w16cid="http://schemas.microsoft.com/office/word/2016/wordml/cid" xmlns:w16="http://schemas.microsoft.com/office/word/2018/wordml" xmlns:w16se="http://schemas.microsoft.com/office/word/2015/wordml/symex" xmlns:wpg="http://schemas.microsoft.com/office/word/2010/wordprocessingGroup" xmlns:wpi="http://schemas.microsoft.com/office/word/2010/wordprocessingInk" xmlns:wne="http://schemas.microsoft.com/office/word/2006/wordml" xmlns:wps="http://schemas.microsoft.com/office/word/2010/wordprocessingShape" mc:Ignorable="w14 w15 w16se w16cid w16 w16cex wp14">
+<w:endnotes xmlns:wpc="http://schemas.microsoft.com/office/word/2010/wordprocessingCanvas" xmlns:cx="http://schemas.microsoft.com/office/drawing/2014/chartex" xmlns:cx1="http://schemas.microsoft.com/office/drawing/2015/9/8/chartex" xmlns:cx2="http://schemas.microsoft.com/office/drawing/2015/10/21/chartex" xmlns:cx3="http://schemas.microsoft.com/office/drawing/2016/5/9/chartex" xmlns:cx4="http://schemas.microsoft.com/office/drawing/2016/5/10/chartex" xmlns:cx5="http://schemas.microsoft.com/office/drawing/2016/5/11/chartex" xmlns:cx6="http://schemas.microsoft.com/office/drawing/2016/5/12/chartex" xmlns:cx7="http://schemas.microsoft.com/office/drawing/2016/5/13/chartex" xmlns:cx8="http://schemas.microsoft.com/office/drawing/2016/5/14/chartex" xmlns:mc="http://schemas.openxmlformats.org/markup-compatibility/2006" xmlns:aink="http://schemas.microsoft.com/office/drawing/2016/ink" xmlns:am3d="http://schemas.microsoft.com/office/drawing/2017/model3d" xmlns:o="urn:schemas-microsoft-com:office:office" xmlns:oel="http://schemas.microsoft.com/office/2019/extlst" xmlns:r="http://schemas.openxmlformats.org/officeDocument/2006/relationships" xmlns:m="http://schemas.openxmlformats.org/officeDocument/2006/math" xmlns:v="urn:schemas-microsoft-com:vml" xmlns:wp14="http://schemas.microsoft.com/office/word/2010/wordprocessingDrawing" xmlns:wp="http://schemas.openxmlformats.org/drawingml/2006/wordprocessingDrawing" xmlns:w10="urn:schemas-microsoft-com:office:word" xmlns:w="http://schemas.openxmlformats.org/wordprocessingml/2006/main" xmlns:w14="http://schemas.microsoft.com/office/word/2010/wordml" xmlns:w15="http://schemas.microsoft.com/office/word/2012/wordml" xmlns:w16cex="http://schemas.microsoft.com/office/word/2018/wordml/cex" xmlns:w16cid="http://schemas.microsoft.com/office/word/2016/wordml/cid" xmlns:w16="http://schemas.microsoft.com/office/word/2018/wordml" xmlns:w16sdtdh="http://schemas.microsoft.com/office/word/2020/wordml/sdtdatahash" xmlns:w16se="http://schemas.microsoft.com/office/word/2015/wordml/symex" xmlns:wpg="http://schemas.microsoft.com/office/word/2010/wordprocessingGroup" xmlns:wpi="http://schemas.microsoft.com/office/word/2010/wordprocessingInk" xmlns:wne="http://schemas.microsoft.com/office/word/2006/wordml" xmlns:wps="http://schemas.microsoft.com/office/word/2010/wordprocessingShape" mc:Ignorable="w14 w15 w16se w16cid w16 w16cex w16sdtdh wp14">
   <w:endnote w:type="separator" w:id="-1">
     <w:p>
       <w:pPr>
@@ -2476,7 +2480,7 @@
 </file>
 
 <file path=word/footer1.xml><?xml version="1.0" encoding="utf-8"?>
-<w:ftr xmlns:wpc="http://schemas.microsoft.com/office/word/2010/wordprocessingCanvas" xmlns:cx="http://schemas.microsoft.com/office/drawing/2014/chartex" xmlns:cx1="http://schemas.microsoft.com/office/drawing/2015/9/8/chartex" xmlns:cx2="http://schemas.microsoft.com/office/drawing/2015/10/21/chartex" xmlns:cx3="http://schemas.microsoft.com/office/drawing/2016/5/9/chartex" xmlns:cx4="http://schemas.microsoft.com/office/drawing/2016/5/10/chartex" xmlns:cx5="http://schemas.microsoft.com/office/drawing/2016/5/11/chartex" xmlns:cx6="http://schemas.microsoft.com/office/drawing/2016/5/12/chartex" xmlns:cx7="http://schemas.microsoft.com/office/drawing/2016/5/13/chartex" xmlns:cx8="http://schemas.microsoft.com/office/drawing/2016/5/14/chartex" xmlns:mc="http://schemas.openxmlformats.org/markup-compatibility/2006" xmlns:aink="http://schemas.microsoft.com/office/drawing/2016/ink" xmlns:am3d="http://schemas.microsoft.com/office/drawing/2017/model3d" xmlns:o="urn:schemas-microsoft-com:office:office" xmlns:r="http://schemas.openxmlformats.org/officeDocument/2006/relationships" xmlns:m="http://schemas.openxmlformats.org/officeDocument/2006/math" xmlns:v="urn:schemas-microsoft-com:vml" xmlns:wp14="http://schemas.microsoft.com/office/word/2010/wordprocessingDrawing" xmlns:wp="http://schemas.openxmlformats.org/drawingml/2006/wordprocessingDrawing" xmlns:w10="urn:schemas-microsoft-com:office:word" xmlns:w="http://schemas.openxmlformats.org/wordprocessingml/2006/main" xmlns:w14="http://schemas.microsoft.com/office/word/2010/wordml" xmlns:w15="http://schemas.microsoft.com/office/word/2012/wordml" xmlns:w16cex="http://schemas.microsoft.com/office/word/2018/wordml/cex" xmlns:w16cid="http://schemas.microsoft.com/office/word/2016/wordml/cid" xmlns:w16="http://schemas.microsoft.com/office/word/2018/wordml" xmlns:w16se="http://schemas.microsoft.com/office/word/2015/wordml/symex" xmlns:wpg="http://schemas.microsoft.com/office/word/2010/wordprocessingGroup" xmlns:wpi="http://schemas.microsoft.com/office/word/2010/wordprocessingInk" xmlns:wne="http://schemas.microsoft.com/office/word/2006/wordml" xmlns:wps="http://schemas.microsoft.com/office/word/2010/wordprocessingShape" mc:Ignorable="w14 w15 w16se w16cid w16 w16cex wp14">
+<w:ftr xmlns:wpc="http://schemas.microsoft.com/office/word/2010/wordprocessingCanvas" xmlns:cx="http://schemas.microsoft.com/office/drawing/2014/chartex" xmlns:cx1="http://schemas.microsoft.com/office/drawing/2015/9/8/chartex" xmlns:cx2="http://schemas.microsoft.com/office/drawing/2015/10/21/chartex" xmlns:cx3="http://schemas.microsoft.com/office/drawing/2016/5/9/chartex" xmlns:cx4="http://schemas.microsoft.com/office/drawing/2016/5/10/chartex" xmlns:cx5="http://schemas.microsoft.com/office/drawing/2016/5/11/chartex" xmlns:cx6="http://schemas.microsoft.com/office/drawing/2016/5/12/chartex" xmlns:cx7="http://schemas.microsoft.com/office/drawing/2016/5/13/chartex" xmlns:cx8="http://schemas.microsoft.com/office/drawing/2016/5/14/chartex" xmlns:mc="http://schemas.openxmlformats.org/markup-compatibility/2006" xmlns:aink="http://schemas.microsoft.com/office/drawing/2016/ink" xmlns:am3d="http://schemas.microsoft.com/office/drawing/2017/model3d" xmlns:o="urn:schemas-microsoft-com:office:office" xmlns:oel="http://schemas.microsoft.com/office/2019/extlst" xmlns:r="http://schemas.openxmlformats.org/officeDocument/2006/relationships" xmlns:m="http://schemas.openxmlformats.org/officeDocument/2006/math" xmlns:v="urn:schemas-microsoft-com:vml" xmlns:wp14="http://schemas.microsoft.com/office/word/2010/wordprocessingDrawing" xmlns:wp="http://schemas.openxmlformats.org/drawingml/2006/wordprocessingDrawing" xmlns:w10="urn:schemas-microsoft-com:office:word" xmlns:w="http://schemas.openxmlformats.org/wordprocessingml/2006/main" xmlns:w14="http://schemas.microsoft.com/office/word/2010/wordml" xmlns:w15="http://schemas.microsoft.com/office/word/2012/wordml" xmlns:w16cex="http://schemas.microsoft.com/office/word/2018/wordml/cex" xmlns:w16cid="http://schemas.microsoft.com/office/word/2016/wordml/cid" xmlns:w16="http://schemas.microsoft.com/office/word/2018/wordml" xmlns:w16sdtdh="http://schemas.microsoft.com/office/word/2020/wordml/sdtdatahash" xmlns:w16se="http://schemas.microsoft.com/office/word/2015/wordml/symex" xmlns:wpg="http://schemas.microsoft.com/office/word/2010/wordprocessingGroup" xmlns:wpi="http://schemas.microsoft.com/office/word/2010/wordprocessingInk" xmlns:wne="http://schemas.microsoft.com/office/word/2006/wordml" xmlns:wps="http://schemas.microsoft.com/office/word/2010/wordprocessingShape" mc:Ignorable="w14 w15 w16se w16cid w16 w16cex w16sdtdh wp14">
   <w:sdt>
     <w:sdtPr>
       <w:rPr>
@@ -2488,11 +2492,6 @@
         <w:docPartUnique/>
       </w:docPartObj>
     </w:sdtPr>
-    <w:sdtEndPr>
-      <w:rPr>
-        <w:rStyle w:val="PageNumber"/>
-      </w:rPr>
-    </w:sdtEndPr>
     <w:sdtContent>
       <w:p>
         <w:pPr>
@@ -2533,7 +2532,7 @@
 </file>
 
 <file path=word/footer2.xml><?xml version="1.0" encoding="utf-8"?>
-<w:ftr xmlns:wpc="http://schemas.microsoft.com/office/word/2010/wordprocessingCanvas" xmlns:cx="http://schemas.microsoft.com/office/drawing/2014/chartex" xmlns:cx1="http://schemas.microsoft.com/office/drawing/2015/9/8/chartex" xmlns:cx2="http://schemas.microsoft.com/office/drawing/2015/10/21/chartex" xmlns:cx3="http://schemas.microsoft.com/office/drawing/2016/5/9/chartex" xmlns:cx4="http://schemas.microsoft.com/office/drawing/2016/5/10/chartex" xmlns:cx5="http://schemas.microsoft.com/office/drawing/2016/5/11/chartex" xmlns:cx6="http://schemas.microsoft.com/office/drawing/2016/5/12/chartex" xmlns:cx7="http://schemas.microsoft.com/office/drawing/2016/5/13/chartex" xmlns:cx8="http://schemas.microsoft.com/office/drawing/2016/5/14/chartex" xmlns:mc="http://schemas.openxmlformats.org/markup-compatibility/2006" xmlns:aink="http://schemas.microsoft.com/office/drawing/2016/ink" xmlns:am3d="http://schemas.microsoft.com/office/drawing/2017/model3d" xmlns:o="urn:schemas-microsoft-com:office:office" xmlns:r="http://schemas.openxmlformats.org/officeDocument/2006/relationships" xmlns:m="http://schemas.openxmlformats.org/officeDocument/2006/math" xmlns:v="urn:schemas-microsoft-com:vml" xmlns:wp14="http://schemas.microsoft.com/office/word/2010/wordprocessingDrawing" xmlns:wp="http://schemas.openxmlformats.org/drawingml/2006/wordprocessingDrawing" xmlns:w10="urn:schemas-microsoft-com:office:word" xmlns:w="http://schemas.openxmlformats.org/wordprocessingml/2006/main" xmlns:w14="http://schemas.microsoft.com/office/word/2010/wordml" xmlns:w15="http://schemas.microsoft.com/office/word/2012/wordml" xmlns:w16cex="http://schemas.microsoft.com/office/word/2018/wordml/cex" xmlns:w16cid="http://schemas.microsoft.com/office/word/2016/wordml/cid" xmlns:w16="http://schemas.microsoft.com/office/word/2018/wordml" xmlns:w16se="http://schemas.microsoft.com/office/word/2015/wordml/symex" xmlns:wpg="http://schemas.microsoft.com/office/word/2010/wordprocessingGroup" xmlns:wpi="http://schemas.microsoft.com/office/word/2010/wordprocessingInk" xmlns:wne="http://schemas.microsoft.com/office/word/2006/wordml" xmlns:wps="http://schemas.microsoft.com/office/word/2010/wordprocessingShape" mc:Ignorable="w14 w15 w16se w16cid w16 w16cex wp14">
+<w:ftr xmlns:wpc="http://schemas.microsoft.com/office/word/2010/wordprocessingCanvas" xmlns:cx="http://schemas.microsoft.com/office/drawing/2014/chartex" xmlns:cx1="http://schemas.microsoft.com/office/drawing/2015/9/8/chartex" xmlns:cx2="http://schemas.microsoft.com/office/drawing/2015/10/21/chartex" xmlns:cx3="http://schemas.microsoft.com/office/drawing/2016/5/9/chartex" xmlns:cx4="http://schemas.microsoft.com/office/drawing/2016/5/10/chartex" xmlns:cx5="http://schemas.microsoft.com/office/drawing/2016/5/11/chartex" xmlns:cx6="http://schemas.microsoft.com/office/drawing/2016/5/12/chartex" xmlns:cx7="http://schemas.microsoft.com/office/drawing/2016/5/13/chartex" xmlns:cx8="http://schemas.microsoft.com/office/drawing/2016/5/14/chartex" xmlns:mc="http://schemas.openxmlformats.org/markup-compatibility/2006" xmlns:aink="http://schemas.microsoft.com/office/drawing/2016/ink" xmlns:am3d="http://schemas.microsoft.com/office/drawing/2017/model3d" xmlns:o="urn:schemas-microsoft-com:office:office" xmlns:oel="http://schemas.microsoft.com/office/2019/extlst" xmlns:r="http://schemas.openxmlformats.org/officeDocument/2006/relationships" xmlns:m="http://schemas.openxmlformats.org/officeDocument/2006/math" xmlns:v="urn:schemas-microsoft-com:vml" xmlns:wp14="http://schemas.microsoft.com/office/word/2010/wordprocessingDrawing" xmlns:wp="http://schemas.openxmlformats.org/drawingml/2006/wordprocessingDrawing" xmlns:w10="urn:schemas-microsoft-com:office:word" xmlns:w="http://schemas.openxmlformats.org/wordprocessingml/2006/main" xmlns:w14="http://schemas.microsoft.com/office/word/2010/wordml" xmlns:w15="http://schemas.microsoft.com/office/word/2012/wordml" xmlns:w16cex="http://schemas.microsoft.com/office/word/2018/wordml/cex" xmlns:w16cid="http://schemas.microsoft.com/office/word/2016/wordml/cid" xmlns:w16="http://schemas.microsoft.com/office/word/2018/wordml" xmlns:w16sdtdh="http://schemas.microsoft.com/office/word/2020/wordml/sdtdatahash" xmlns:w16se="http://schemas.microsoft.com/office/word/2015/wordml/symex" xmlns:wpg="http://schemas.microsoft.com/office/word/2010/wordprocessingGroup" xmlns:wpi="http://schemas.microsoft.com/office/word/2010/wordprocessingInk" xmlns:wne="http://schemas.microsoft.com/office/word/2006/wordml" xmlns:wps="http://schemas.microsoft.com/office/word/2010/wordprocessingShape" mc:Ignorable="w14 w15 w16se w16cid w16 w16cex w16sdtdh wp14">
   <w:sdt>
     <w:sdtPr>
       <w:rPr>
@@ -2545,11 +2544,6 @@
         <w:docPartUnique/>
       </w:docPartObj>
     </w:sdtPr>
-    <w:sdtEndPr>
-      <w:rPr>
-        <w:rStyle w:val="PageNumber"/>
-      </w:rPr>
-    </w:sdtEndPr>
     <w:sdtContent>
       <w:p>
         <w:pPr>
@@ -2603,7 +2597,7 @@
 </file>
 
 <file path=word/footnotes.xml><?xml version="1.0" encoding="utf-8"?>
-<w:footnotes xmlns:wpc="http://schemas.microsoft.com/office/word/2010/wordprocessingCanvas" xmlns:cx="http://schemas.microsoft.com/office/drawing/2014/chartex" xmlns:cx1="http://schemas.microsoft.com/office/drawing/2015/9/8/chartex" xmlns:cx2="http://schemas.microsoft.com/office/drawing/2015/10/21/chartex" xmlns:cx3="http://schemas.microsoft.com/office/drawing/2016/5/9/chartex" xmlns:cx4="http://schemas.microsoft.com/office/drawing/2016/5/10/chartex" xmlns:cx5="http://schemas.microsoft.com/office/drawing/2016/5/11/chartex" xmlns:cx6="http://schemas.microsoft.com/office/drawing/2016/5/12/chartex" xmlns:cx7="http://schemas.microsoft.com/office/drawing/2016/5/13/chartex" xmlns:cx8="http://schemas.microsoft.com/office/drawing/2016/5/14/chartex" xmlns:mc="http://schemas.openxmlformats.org/markup-compatibility/2006" xmlns:aink="http://schemas.microsoft.com/office/drawing/2016/ink" xmlns:am3d="http://schemas.microsoft.com/office/drawing/2017/model3d" xmlns:o="urn:schemas-microsoft-com:office:office" xmlns:r="http://schemas.openxmlformats.org/officeDocument/2006/relationships" xmlns:m="http://schemas.openxmlformats.org/officeDocument/2006/math" xmlns:v="urn:schemas-microsoft-com:vml" xmlns:wp14="http://schemas.microsoft.com/office/word/2010/wordprocessingDrawing" xmlns:wp="http://schemas.openxmlformats.org/drawingml/2006/wordprocessingDrawing" xmlns:w10="urn:schemas-microsoft-com:office:word" xmlns:w="http://schemas.openxmlformats.org/wordprocessingml/2006/main" xmlns:w14="http://schemas.microsoft.com/office/word/2010/wordml" xmlns:w15="http://schemas.microsoft.com/office/word/2012/wordml" xmlns:w16cex="http://schemas.microsoft.com/office/word/2018/wordml/cex" xmlns:w16cid="http://schemas.microsoft.com/office/word/2016/wordml/cid" xmlns:w16="http://schemas.microsoft.com/office/word/2018/wordml" xmlns:w16se="http://schemas.microsoft.com/office/word/2015/wordml/symex" xmlns:wpg="http://schemas.microsoft.com/office/word/2010/wordprocessingGroup" xmlns:wpi="http://schemas.microsoft.com/office/word/2010/wordprocessingInk" xmlns:wne="http://schemas.microsoft.com/office/word/2006/wordml" xmlns:wps="http://schemas.microsoft.com/office/word/2010/wordprocessingShape" mc:Ignorable="w14 w15 w16se w16cid w16 w16cex wp14">
+<w:footnotes xmlns:wpc="http://schemas.microsoft.com/office/word/2010/wordprocessingCanvas" xmlns:cx="http://schemas.microsoft.com/office/drawing/2014/chartex" xmlns:cx1="http://schemas.microsoft.com/office/drawing/2015/9/8/chartex" xmlns:cx2="http://schemas.microsoft.com/office/drawing/2015/10/21/chartex" xmlns:cx3="http://schemas.microsoft.com/office/drawing/2016/5/9/chartex" xmlns:cx4="http://schemas.microsoft.com/office/drawing/2016/5/10/chartex" xmlns:cx5="http://schemas.microsoft.com/office/drawing/2016/5/11/chartex" xmlns:cx6="http://schemas.microsoft.com/office/drawing/2016/5/12/chartex" xmlns:cx7="http://schemas.microsoft.com/office/drawing/2016/5/13/chartex" xmlns:cx8="http://schemas.microsoft.com/office/drawing/2016/5/14/chartex" xmlns:mc="http://schemas.openxmlformats.org/markup-compatibility/2006" xmlns:aink="http://schemas.microsoft.com/office/drawing/2016/ink" xmlns:am3d="http://schemas.microsoft.com/office/drawing/2017/model3d" xmlns:o="urn:schemas-microsoft-com:office:office" xmlns:oel="http://schemas.microsoft.com/office/2019/extlst" xmlns:r="http://schemas.openxmlformats.org/officeDocument/2006/relationships" xmlns:m="http://schemas.openxmlformats.org/officeDocument/2006/math" xmlns:v="urn:schemas-microsoft-com:vml" xmlns:wp14="http://schemas.microsoft.com/office/word/2010/wordprocessingDrawing" xmlns:wp="http://schemas.openxmlformats.org/drawingml/2006/wordprocessingDrawing" xmlns:w10="urn:schemas-microsoft-com:office:word" xmlns:w="http://schemas.openxmlformats.org/wordprocessingml/2006/main" xmlns:w14="http://schemas.microsoft.com/office/word/2010/wordml" xmlns:w15="http://schemas.microsoft.com/office/word/2012/wordml" xmlns:w16cex="http://schemas.microsoft.com/office/word/2018/wordml/cex" xmlns:w16cid="http://schemas.microsoft.com/office/word/2016/wordml/cid" xmlns:w16="http://schemas.microsoft.com/office/word/2018/wordml" xmlns:w16sdtdh="http://schemas.microsoft.com/office/word/2020/wordml/sdtdatahash" xmlns:w16se="http://schemas.microsoft.com/office/word/2015/wordml/symex" xmlns:wpg="http://schemas.microsoft.com/office/word/2010/wordprocessingGroup" xmlns:wpi="http://schemas.microsoft.com/office/word/2010/wordprocessingInk" xmlns:wne="http://schemas.microsoft.com/office/word/2006/wordml" xmlns:wps="http://schemas.microsoft.com/office/word/2010/wordprocessingShape" mc:Ignorable="w14 w15 w16se w16cid w16 w16cex w16sdtdh wp14">
   <w:footnote w:type="separator" w:id="-1">
     <w:p>
       <w:pPr>
@@ -2628,7 +2622,7 @@
 </file>
 
 <file path=word/numbering.xml><?xml version="1.0" encoding="utf-8"?>
-<w:numbering xmlns:wpc="http://schemas.microsoft.com/office/word/2010/wordprocessingCanvas" xmlns:cx="http://schemas.microsoft.com/office/drawing/2014/chartex" xmlns:cx1="http://schemas.microsoft.com/office/drawing/2015/9/8/chartex" xmlns:cx2="http://schemas.microsoft.com/office/drawing/2015/10/21/chartex" xmlns:cx3="http://schemas.microsoft.com/office/drawing/2016/5/9/chartex" xmlns:cx4="http://schemas.microsoft.com/office/drawing/2016/5/10/chartex" xmlns:cx5="http://schemas.microsoft.com/office/drawing/2016/5/11/chartex" xmlns:cx6="http://schemas.microsoft.com/office/drawing/2016/5/12/chartex" xmlns:cx7="http://schemas.microsoft.com/office/drawing/2016/5/13/chartex" xmlns:cx8="http://schemas.microsoft.com/office/drawing/2016/5/14/chartex" xmlns:mc="http://schemas.openxmlformats.org/markup-compatibility/2006" xmlns:aink="http://schemas.microsoft.com/office/drawing/2016/ink" xmlns:am3d="http://schemas.microsoft.com/office/drawing/2017/model3d" xmlns:o="urn:schemas-microsoft-com:office:office" xmlns:r="http://schemas.openxmlformats.org/officeDocument/2006/relationships" xmlns:m="http://schemas.openxmlformats.org/officeDocument/2006/math" xmlns:v="urn:schemas-microsoft-com:vml" xmlns:wp14="http://schemas.microsoft.com/office/word/2010/wordprocessingDrawing" xmlns:wp="http://schemas.openxmlformats.org/drawingml/2006/wordprocessingDrawing" xmlns:w10="urn:schemas-microsoft-com:office:word" xmlns:w="http://schemas.openxmlformats.org/wordprocessingml/2006/main" xmlns:w14="http://schemas.microsoft.com/office/word/2010/wordml" xmlns:w15="http://schemas.microsoft.com/office/word/2012/wordml" xmlns:w16cex="http://schemas.microsoft.com/office/word/2018/wordml/cex" xmlns:w16cid="http://schemas.microsoft.com/office/word/2016/wordml/cid" xmlns:w16="http://schemas.microsoft.com/office/word/2018/wordml" xmlns:w16se="http://schemas.microsoft.com/office/word/2015/wordml/symex" xmlns:wpg="http://schemas.microsoft.com/office/word/2010/wordprocessingGroup" xmlns:wpi="http://schemas.microsoft.com/office/word/2010/wordprocessingInk" xmlns:wne="http://schemas.microsoft.com/office/word/2006/wordml" xmlns:wps="http://schemas.microsoft.com/office/word/2010/wordprocessingShape" mc:Ignorable="w14 w15 w16se w16cid w16 w16cex wp14">
+<w:numbering xmlns:wpc="http://schemas.microsoft.com/office/word/2010/wordprocessingCanvas" xmlns:cx="http://schemas.microsoft.com/office/drawing/2014/chartex" xmlns:cx1="http://schemas.microsoft.com/office/drawing/2015/9/8/chartex" xmlns:cx2="http://schemas.microsoft.com/office/drawing/2015/10/21/chartex" xmlns:cx3="http://schemas.microsoft.com/office/drawing/2016/5/9/chartex" xmlns:cx4="http://schemas.microsoft.com/office/drawing/2016/5/10/chartex" xmlns:cx5="http://schemas.microsoft.com/office/drawing/2016/5/11/chartex" xmlns:cx6="http://schemas.microsoft.com/office/drawing/2016/5/12/chartex" xmlns:cx7="http://schemas.microsoft.com/office/drawing/2016/5/13/chartex" xmlns:cx8="http://schemas.microsoft.com/office/drawing/2016/5/14/chartex" xmlns:mc="http://schemas.openxmlformats.org/markup-compatibility/2006" xmlns:aink="http://schemas.microsoft.com/office/drawing/2016/ink" xmlns:am3d="http://schemas.microsoft.com/office/drawing/2017/model3d" xmlns:o="urn:schemas-microsoft-com:office:office" xmlns:oel="http://schemas.microsoft.com/office/2019/extlst" xmlns:r="http://schemas.openxmlformats.org/officeDocument/2006/relationships" xmlns:m="http://schemas.openxmlformats.org/officeDocument/2006/math" xmlns:v="urn:schemas-microsoft-com:vml" xmlns:wp14="http://schemas.microsoft.com/office/word/2010/wordprocessingDrawing" xmlns:wp="http://schemas.openxmlformats.org/drawingml/2006/wordprocessingDrawing" xmlns:w10="urn:schemas-microsoft-com:office:word" xmlns:w="http://schemas.openxmlformats.org/wordprocessingml/2006/main" xmlns:w14="http://schemas.microsoft.com/office/word/2010/wordml" xmlns:w15="http://schemas.microsoft.com/office/word/2012/wordml" xmlns:w16cex="http://schemas.microsoft.com/office/word/2018/wordml/cex" xmlns:w16cid="http://schemas.microsoft.com/office/word/2016/wordml/cid" xmlns:w16="http://schemas.microsoft.com/office/word/2018/wordml" xmlns:w16sdtdh="http://schemas.microsoft.com/office/word/2020/wordml/sdtdatahash" xmlns:w16se="http://schemas.microsoft.com/office/word/2015/wordml/symex" xmlns:wpg="http://schemas.microsoft.com/office/word/2010/wordprocessingGroup" xmlns:wpi="http://schemas.microsoft.com/office/word/2010/wordprocessingInk" xmlns:wne="http://schemas.microsoft.com/office/word/2006/wordml" xmlns:wps="http://schemas.microsoft.com/office/word/2010/wordprocessingShape" mc:Ignorable="w14 w15 w16se w16cid w16 w16cex w16sdtdh wp14">
   <w:abstractNum w:abstractNumId="0" w15:restartNumberingAfterBreak="0">
     <w:nsid w:val="056815EA"/>
     <w:multiLevelType w:val="multilevel"/>
@@ -3958,47 +3952,47 @@
       </w:rPr>
     </w:lvl>
   </w:abstractNum>
-  <w:num w:numId="1">
+  <w:num w:numId="1" w16cid:durableId="1766612196">
     <w:abstractNumId w:val="0"/>
   </w:num>
-  <w:num w:numId="2">
+  <w:num w:numId="2" w16cid:durableId="1864589161">
     <w:abstractNumId w:val="3"/>
   </w:num>
-  <w:num w:numId="3">
+  <w:num w:numId="3" w16cid:durableId="515192648">
     <w:abstractNumId w:val="1"/>
   </w:num>
-  <w:num w:numId="4">
+  <w:num w:numId="4" w16cid:durableId="576671716">
     <w:abstractNumId w:val="4"/>
   </w:num>
-  <w:num w:numId="5">
+  <w:num w:numId="5" w16cid:durableId="684330820">
     <w:abstractNumId w:val="7"/>
   </w:num>
-  <w:num w:numId="6">
+  <w:num w:numId="6" w16cid:durableId="2132477903">
     <w:abstractNumId w:val="6"/>
   </w:num>
-  <w:num w:numId="7">
+  <w:num w:numId="7" w16cid:durableId="308749885">
     <w:abstractNumId w:val="10"/>
   </w:num>
-  <w:num w:numId="8">
+  <w:num w:numId="8" w16cid:durableId="236944433">
     <w:abstractNumId w:val="9"/>
   </w:num>
-  <w:num w:numId="9">
+  <w:num w:numId="9" w16cid:durableId="2058969794">
     <w:abstractNumId w:val="2"/>
   </w:num>
-  <w:num w:numId="10">
+  <w:num w:numId="10" w16cid:durableId="225381223">
     <w:abstractNumId w:val="8"/>
   </w:num>
-  <w:num w:numId="11">
+  <w:num w:numId="11" w16cid:durableId="62720894">
     <w:abstractNumId w:val="11"/>
   </w:num>
-  <w:num w:numId="12">
+  <w:num w:numId="12" w16cid:durableId="302584773">
     <w:abstractNumId w:val="5"/>
   </w:num>
 </w:numbering>
 </file>
 
 <file path=word/styles.xml><?xml version="1.0" encoding="utf-8"?>
-<w:styles xmlns:mc="http://schemas.openxmlformats.org/markup-compatibility/2006" xmlns:r="http://schemas.openxmlformats.org/officeDocument/2006/relationships" xmlns:w="http://schemas.openxmlformats.org/wordprocessingml/2006/main" xmlns:w14="http://schemas.microsoft.com/office/word/2010/wordml" xmlns:w15="http://schemas.microsoft.com/office/word/2012/wordml" xmlns:w16cex="http://schemas.microsoft.com/office/word/2018/wordml/cex" xmlns:w16cid="http://schemas.microsoft.com/office/word/2016/wordml/cid" xmlns:w16="http://schemas.microsoft.com/office/word/2018/wordml" xmlns:w16se="http://schemas.microsoft.com/office/word/2015/wordml/symex" mc:Ignorable="w14 w15 w16se w16cid w16 w16cex">
+<w:styles xmlns:mc="http://schemas.openxmlformats.org/markup-compatibility/2006" xmlns:r="http://schemas.openxmlformats.org/officeDocument/2006/relationships" xmlns:w="http://schemas.openxmlformats.org/wordprocessingml/2006/main" xmlns:w14="http://schemas.microsoft.com/office/word/2010/wordml" xmlns:w15="http://schemas.microsoft.com/office/word/2012/wordml" xmlns:w16cex="http://schemas.microsoft.com/office/word/2018/wordml/cex" xmlns:w16cid="http://schemas.microsoft.com/office/word/2016/wordml/cid" xmlns:w16="http://schemas.microsoft.com/office/word/2018/wordml" xmlns:w16sdtdh="http://schemas.microsoft.com/office/word/2020/wordml/sdtdatahash" xmlns:w16se="http://schemas.microsoft.com/office/word/2015/wordml/symex" mc:Ignorable="w14 w15 w16se w16cid w16 w16cex w16sdtdh">
   <w:docDefaults>
     <w:rPrDefault>
       <w:rPr>

</xml_diff>